<commit_message>
[UPD] Updated report template and reported with IOCs in events and ioc type name
</commit_message>
<xml_diff>
--- a/source/app/templates/docx_reports/iris_report_template.docx
+++ b/source/app/templates/docx_reports/iris_report_template.docx
@@ -1,6 +1,6 @@
 
 <file path=word/document.xml><?xml version="1.0" encoding="utf-8"?>
-<w:document xmlns:wpc="http://schemas.microsoft.com/office/word/2010/wordprocessingCanvas" xmlns:cx="http://schemas.microsoft.com/office/drawing/2014/chartex" xmlns:cx1="http://schemas.microsoft.com/office/drawing/2015/9/8/chartex" xmlns:cx2="http://schemas.microsoft.com/office/drawing/2015/10/21/chartex" xmlns:cx3="http://schemas.microsoft.com/office/drawing/2016/5/9/chartex" xmlns:cx4="http://schemas.microsoft.com/office/drawing/2016/5/10/chartex" xmlns:cx5="http://schemas.microsoft.com/office/drawing/2016/5/11/chartex" xmlns:cx6="http://schemas.microsoft.com/office/drawing/2016/5/12/chartex" xmlns:cx7="http://schemas.microsoft.com/office/drawing/2016/5/13/chartex" xmlns:cx8="http://schemas.microsoft.com/office/drawing/2016/5/14/chartex" xmlns:mc="http://schemas.openxmlformats.org/markup-compatibility/2006" xmlns:aink="http://schemas.microsoft.com/office/drawing/2016/ink" xmlns:am3d="http://schemas.microsoft.com/office/drawing/2017/model3d" xmlns:o="urn:schemas-microsoft-com:office:office" xmlns:r="http://schemas.openxmlformats.org/officeDocument/2006/relationships" xmlns:m="http://schemas.openxmlformats.org/officeDocument/2006/math" xmlns:v="urn:schemas-microsoft-com:vml" xmlns:wp14="http://schemas.microsoft.com/office/word/2010/wordprocessingDrawing" xmlns:wp="http://schemas.openxmlformats.org/drawingml/2006/wordprocessingDrawing" xmlns:w10="urn:schemas-microsoft-com:office:word" xmlns:w="http://schemas.openxmlformats.org/wordprocessingml/2006/main" xmlns:w14="http://schemas.microsoft.com/office/word/2010/wordml" xmlns:w15="http://schemas.microsoft.com/office/word/2012/wordml" xmlns:w16cex="http://schemas.microsoft.com/office/word/2018/wordml/cex" xmlns:w16cid="http://schemas.microsoft.com/office/word/2016/wordml/cid" xmlns:w16="http://schemas.microsoft.com/office/word/2018/wordml" xmlns:w16sdtdh="http://schemas.microsoft.com/office/word/2020/wordml/sdtdatahash" xmlns:w16se="http://schemas.microsoft.com/office/word/2015/wordml/symex" xmlns:wpg="http://schemas.microsoft.com/office/word/2010/wordprocessingGroup" xmlns:wpi="http://schemas.microsoft.com/office/word/2010/wordprocessingInk" xmlns:wne="http://schemas.microsoft.com/office/word/2006/wordml" xmlns:wps="http://schemas.microsoft.com/office/word/2010/wordprocessingShape" mc:Ignorable="w14 w15 w16se w16cid w16 w16cex w16sdtdh wp14">
+<w:document xmlns:wpc="http://schemas.microsoft.com/office/word/2010/wordprocessingCanvas" xmlns:cx="http://schemas.microsoft.com/office/drawing/2014/chartex" xmlns:cx1="http://schemas.microsoft.com/office/drawing/2015/9/8/chartex" xmlns:cx2="http://schemas.microsoft.com/office/drawing/2015/10/21/chartex" xmlns:cx3="http://schemas.microsoft.com/office/drawing/2016/5/9/chartex" xmlns:cx4="http://schemas.microsoft.com/office/drawing/2016/5/10/chartex" xmlns:cx5="http://schemas.microsoft.com/office/drawing/2016/5/11/chartex" xmlns:cx6="http://schemas.microsoft.com/office/drawing/2016/5/12/chartex" xmlns:cx7="http://schemas.microsoft.com/office/drawing/2016/5/13/chartex" xmlns:cx8="http://schemas.microsoft.com/office/drawing/2016/5/14/chartex" xmlns:mc="http://schemas.openxmlformats.org/markup-compatibility/2006" xmlns:aink="http://schemas.microsoft.com/office/drawing/2016/ink" xmlns:am3d="http://schemas.microsoft.com/office/drawing/2017/model3d" xmlns:o="urn:schemas-microsoft-com:office:office" xmlns:oel="http://schemas.microsoft.com/office/2019/extlst" xmlns:r="http://schemas.openxmlformats.org/officeDocument/2006/relationships" xmlns:m="http://schemas.openxmlformats.org/officeDocument/2006/math" xmlns:v="urn:schemas-microsoft-com:vml" xmlns:wp14="http://schemas.microsoft.com/office/word/2010/wordprocessingDrawing" xmlns:wp="http://schemas.openxmlformats.org/drawingml/2006/wordprocessingDrawing" xmlns:w10="urn:schemas-microsoft-com:office:word" xmlns:w="http://schemas.openxmlformats.org/wordprocessingml/2006/main" xmlns:w14="http://schemas.microsoft.com/office/word/2010/wordml" xmlns:w15="http://schemas.microsoft.com/office/word/2012/wordml" xmlns:w16cex="http://schemas.microsoft.com/office/word/2018/wordml/cex" xmlns:w16cid="http://schemas.microsoft.com/office/word/2016/wordml/cid" xmlns:w16="http://schemas.microsoft.com/office/word/2018/wordml" xmlns:w16sdtdh="http://schemas.microsoft.com/office/word/2020/wordml/sdtdatahash" xmlns:w16se="http://schemas.microsoft.com/office/word/2015/wordml/symex" xmlns:wpg="http://schemas.microsoft.com/office/word/2010/wordprocessingGroup" xmlns:wpi="http://schemas.microsoft.com/office/word/2010/wordprocessingInk" xmlns:wne="http://schemas.microsoft.com/office/word/2006/wordml" xmlns:wps="http://schemas.microsoft.com/office/word/2010/wordprocessingShape" mc:Ignorable="w14 w15 w16se w16cid w16 w16cex w16sdtdh wp14">
   <w:body>
     <w:sdt>
       <w:sdtPr>
@@ -1039,11 +1039,11 @@
       </w:r>
       <w:proofErr w:type="spellEnd"/>
       <w:r>
-        <w:t xml:space="preserve"> to auto-</w:t>
+        <w:t xml:space="preserve"> to </w:t>
       </w:r>
       <w:proofErr w:type="spellStart"/>
       <w:r>
-        <w:t>generate</w:t>
+        <w:t>auto-generate</w:t>
       </w:r>
       <w:proofErr w:type="spellEnd"/>
       <w:r>
@@ -1731,29 +1731,11 @@
                 <w:rFonts w:eastAsia="Arial" w:cs="Arial"/>
                 <w:color w:val="000000" w:themeColor="text1"/>
               </w:rPr>
-              <w:t xml:space="preserve">{%tr for </w:t>
-            </w:r>
-            <w:proofErr w:type="spellStart"/>
-            <w:r>
-              <w:rPr>
-                <w:rFonts w:eastAsia="Arial" w:cs="Arial"/>
-                <w:color w:val="000000" w:themeColor="text1"/>
-              </w:rPr>
-              <w:t>asset</w:t>
-            </w:r>
-            <w:proofErr w:type="spellEnd"/>
-            <w:r>
-              <w:rPr>
-                <w:rFonts w:eastAsia="Arial" w:cs="Arial"/>
-                <w:color w:val="000000" w:themeColor="text1"/>
-              </w:rPr>
-              <w:t xml:space="preserve"> in </w:t>
-            </w:r>
-            <w:proofErr w:type="spellStart"/>
+              <w:t xml:space="preserve">{%tr for asset in </w:t>
+            </w:r>
             <w:r>
               <w:t>assets</w:t>
             </w:r>
-            <w:proofErr w:type="spellEnd"/>
             <w:r>
               <w:rPr>
                 <w:rFonts w:eastAsia="Arial" w:cs="Arial"/>
@@ -2674,23 +2656,7 @@
                 <w:rFonts w:eastAsia="Arial" w:cs="Arial"/>
                 <w:color w:val="000000" w:themeColor="text1"/>
               </w:rPr>
-              <w:t xml:space="preserve"> in </w:t>
-            </w:r>
-            <w:proofErr w:type="spellStart"/>
-            <w:r>
-              <w:rPr>
-                <w:rFonts w:eastAsia="Arial" w:cs="Arial"/>
-                <w:color w:val="000000" w:themeColor="text1"/>
-              </w:rPr>
-              <w:t>timeline</w:t>
-            </w:r>
-            <w:proofErr w:type="spellEnd"/>
-            <w:r>
-              <w:rPr>
-                <w:rFonts w:eastAsia="Arial" w:cs="Arial"/>
-                <w:color w:val="000000" w:themeColor="text1"/>
-              </w:rPr>
-              <w:t xml:space="preserve"> %}</w:t>
+              <w:t xml:space="preserve"> in timeline %}</w:t>
             </w:r>
           </w:p>
         </w:tc>
@@ -3549,7 +3515,24 @@
                 <w:rFonts w:eastAsia="Arial" w:cs="Arial"/>
                 <w:color w:val="000000" w:themeColor="text1"/>
               </w:rPr>
-              <w:t>{{ item.ioc_type }}</w:t>
+              <w:t>{{ item.</w:t>
+            </w:r>
+            <w:proofErr w:type="spellStart"/>
+            <w:r>
+              <w:rPr>
+                <w:rFonts w:eastAsia="Arial" w:cs="Arial"/>
+                <w:color w:val="000000" w:themeColor="text1"/>
+                <w:lang w:val="en-US"/>
+              </w:rPr>
+              <w:t>type_name</w:t>
+            </w:r>
+            <w:proofErr w:type="spellEnd"/>
+            <w:r>
+              <w:rPr>
+                <w:rFonts w:eastAsia="Arial" w:cs="Arial"/>
+                <w:color w:val="000000" w:themeColor="text1"/>
+              </w:rPr>
+              <w:t xml:space="preserve"> }}</w:t>
             </w:r>
           </w:p>
         </w:tc>
@@ -3631,7 +3614,7 @@
 </file>
 
 <file path=word/endnotes.xml><?xml version="1.0" encoding="utf-8"?>
-<w:endnotes xmlns:wpc="http://schemas.microsoft.com/office/word/2010/wordprocessingCanvas" xmlns:cx="http://schemas.microsoft.com/office/drawing/2014/chartex" xmlns:cx1="http://schemas.microsoft.com/office/drawing/2015/9/8/chartex" xmlns:cx2="http://schemas.microsoft.com/office/drawing/2015/10/21/chartex" xmlns:cx3="http://schemas.microsoft.com/office/drawing/2016/5/9/chartex" xmlns:cx4="http://schemas.microsoft.com/office/drawing/2016/5/10/chartex" xmlns:cx5="http://schemas.microsoft.com/office/drawing/2016/5/11/chartex" xmlns:cx6="http://schemas.microsoft.com/office/drawing/2016/5/12/chartex" xmlns:cx7="http://schemas.microsoft.com/office/drawing/2016/5/13/chartex" xmlns:cx8="http://schemas.microsoft.com/office/drawing/2016/5/14/chartex" xmlns:mc="http://schemas.openxmlformats.org/markup-compatibility/2006" xmlns:aink="http://schemas.microsoft.com/office/drawing/2016/ink" xmlns:am3d="http://schemas.microsoft.com/office/drawing/2017/model3d" xmlns:o="urn:schemas-microsoft-com:office:office" xmlns:r="http://schemas.openxmlformats.org/officeDocument/2006/relationships" xmlns:m="http://schemas.openxmlformats.org/officeDocument/2006/math" xmlns:v="urn:schemas-microsoft-com:vml" xmlns:wp14="http://schemas.microsoft.com/office/word/2010/wordprocessingDrawing" xmlns:wp="http://schemas.openxmlformats.org/drawingml/2006/wordprocessingDrawing" xmlns:w10="urn:schemas-microsoft-com:office:word" xmlns:w="http://schemas.openxmlformats.org/wordprocessingml/2006/main" xmlns:w14="http://schemas.microsoft.com/office/word/2010/wordml" xmlns:w15="http://schemas.microsoft.com/office/word/2012/wordml" xmlns:w16cex="http://schemas.microsoft.com/office/word/2018/wordml/cex" xmlns:w16cid="http://schemas.microsoft.com/office/word/2016/wordml/cid" xmlns:w16="http://schemas.microsoft.com/office/word/2018/wordml" xmlns:w16sdtdh="http://schemas.microsoft.com/office/word/2020/wordml/sdtdatahash" xmlns:w16se="http://schemas.microsoft.com/office/word/2015/wordml/symex" xmlns:wpg="http://schemas.microsoft.com/office/word/2010/wordprocessingGroup" xmlns:wpi="http://schemas.microsoft.com/office/word/2010/wordprocessingInk" xmlns:wne="http://schemas.microsoft.com/office/word/2006/wordml" xmlns:wps="http://schemas.microsoft.com/office/word/2010/wordprocessingShape" mc:Ignorable="w14 w15 w16se w16cid w16 w16cex w16sdtdh wp14">
+<w:endnotes xmlns:wpc="http://schemas.microsoft.com/office/word/2010/wordprocessingCanvas" xmlns:cx="http://schemas.microsoft.com/office/drawing/2014/chartex" xmlns:cx1="http://schemas.microsoft.com/office/drawing/2015/9/8/chartex" xmlns:cx2="http://schemas.microsoft.com/office/drawing/2015/10/21/chartex" xmlns:cx3="http://schemas.microsoft.com/office/drawing/2016/5/9/chartex" xmlns:cx4="http://schemas.microsoft.com/office/drawing/2016/5/10/chartex" xmlns:cx5="http://schemas.microsoft.com/office/drawing/2016/5/11/chartex" xmlns:cx6="http://schemas.microsoft.com/office/drawing/2016/5/12/chartex" xmlns:cx7="http://schemas.microsoft.com/office/drawing/2016/5/13/chartex" xmlns:cx8="http://schemas.microsoft.com/office/drawing/2016/5/14/chartex" xmlns:mc="http://schemas.openxmlformats.org/markup-compatibility/2006" xmlns:aink="http://schemas.microsoft.com/office/drawing/2016/ink" xmlns:am3d="http://schemas.microsoft.com/office/drawing/2017/model3d" xmlns:o="urn:schemas-microsoft-com:office:office" xmlns:oel="http://schemas.microsoft.com/office/2019/extlst" xmlns:r="http://schemas.openxmlformats.org/officeDocument/2006/relationships" xmlns:m="http://schemas.openxmlformats.org/officeDocument/2006/math" xmlns:v="urn:schemas-microsoft-com:vml" xmlns:wp14="http://schemas.microsoft.com/office/word/2010/wordprocessingDrawing" xmlns:wp="http://schemas.openxmlformats.org/drawingml/2006/wordprocessingDrawing" xmlns:w10="urn:schemas-microsoft-com:office:word" xmlns:w="http://schemas.openxmlformats.org/wordprocessingml/2006/main" xmlns:w14="http://schemas.microsoft.com/office/word/2010/wordml" xmlns:w15="http://schemas.microsoft.com/office/word/2012/wordml" xmlns:w16cex="http://schemas.microsoft.com/office/word/2018/wordml/cex" xmlns:w16cid="http://schemas.microsoft.com/office/word/2016/wordml/cid" xmlns:w16="http://schemas.microsoft.com/office/word/2018/wordml" xmlns:w16sdtdh="http://schemas.microsoft.com/office/word/2020/wordml/sdtdatahash" xmlns:w16se="http://schemas.microsoft.com/office/word/2015/wordml/symex" xmlns:wpg="http://schemas.microsoft.com/office/word/2010/wordprocessingGroup" xmlns:wpi="http://schemas.microsoft.com/office/word/2010/wordprocessingInk" xmlns:wne="http://schemas.microsoft.com/office/word/2006/wordml" xmlns:wps="http://schemas.microsoft.com/office/word/2010/wordprocessingShape" mc:Ignorable="w14 w15 w16se w16cid w16 w16cex w16sdtdh wp14">
   <w:endnote w:type="separator" w:id="-1">
     <w:p>
       <w:pPr>
@@ -3656,7 +3639,7 @@
 </file>
 
 <file path=word/footer1.xml><?xml version="1.0" encoding="utf-8"?>
-<w:ftr xmlns:wpc="http://schemas.microsoft.com/office/word/2010/wordprocessingCanvas" xmlns:cx="http://schemas.microsoft.com/office/drawing/2014/chartex" xmlns:cx1="http://schemas.microsoft.com/office/drawing/2015/9/8/chartex" xmlns:cx2="http://schemas.microsoft.com/office/drawing/2015/10/21/chartex" xmlns:cx3="http://schemas.microsoft.com/office/drawing/2016/5/9/chartex" xmlns:cx4="http://schemas.microsoft.com/office/drawing/2016/5/10/chartex" xmlns:cx5="http://schemas.microsoft.com/office/drawing/2016/5/11/chartex" xmlns:cx6="http://schemas.microsoft.com/office/drawing/2016/5/12/chartex" xmlns:cx7="http://schemas.microsoft.com/office/drawing/2016/5/13/chartex" xmlns:cx8="http://schemas.microsoft.com/office/drawing/2016/5/14/chartex" xmlns:mc="http://schemas.openxmlformats.org/markup-compatibility/2006" xmlns:aink="http://schemas.microsoft.com/office/drawing/2016/ink" xmlns:am3d="http://schemas.microsoft.com/office/drawing/2017/model3d" xmlns:o="urn:schemas-microsoft-com:office:office" xmlns:r="http://schemas.openxmlformats.org/officeDocument/2006/relationships" xmlns:m="http://schemas.openxmlformats.org/officeDocument/2006/math" xmlns:v="urn:schemas-microsoft-com:vml" xmlns:wp14="http://schemas.microsoft.com/office/word/2010/wordprocessingDrawing" xmlns:wp="http://schemas.openxmlformats.org/drawingml/2006/wordprocessingDrawing" xmlns:w10="urn:schemas-microsoft-com:office:word" xmlns:w="http://schemas.openxmlformats.org/wordprocessingml/2006/main" xmlns:w14="http://schemas.microsoft.com/office/word/2010/wordml" xmlns:w15="http://schemas.microsoft.com/office/word/2012/wordml" xmlns:w16cex="http://schemas.microsoft.com/office/word/2018/wordml/cex" xmlns:w16cid="http://schemas.microsoft.com/office/word/2016/wordml/cid" xmlns:w16="http://schemas.microsoft.com/office/word/2018/wordml" xmlns:w16sdtdh="http://schemas.microsoft.com/office/word/2020/wordml/sdtdatahash" xmlns:w16se="http://schemas.microsoft.com/office/word/2015/wordml/symex" xmlns:wpg="http://schemas.microsoft.com/office/word/2010/wordprocessingGroup" xmlns:wpi="http://schemas.microsoft.com/office/word/2010/wordprocessingInk" xmlns:wne="http://schemas.microsoft.com/office/word/2006/wordml" xmlns:wps="http://schemas.microsoft.com/office/word/2010/wordprocessingShape" mc:Ignorable="w14 w15 w16se w16cid w16 w16cex w16sdtdh wp14">
+<w:ftr xmlns:wpc="http://schemas.microsoft.com/office/word/2010/wordprocessingCanvas" xmlns:cx="http://schemas.microsoft.com/office/drawing/2014/chartex" xmlns:cx1="http://schemas.microsoft.com/office/drawing/2015/9/8/chartex" xmlns:cx2="http://schemas.microsoft.com/office/drawing/2015/10/21/chartex" xmlns:cx3="http://schemas.microsoft.com/office/drawing/2016/5/9/chartex" xmlns:cx4="http://schemas.microsoft.com/office/drawing/2016/5/10/chartex" xmlns:cx5="http://schemas.microsoft.com/office/drawing/2016/5/11/chartex" xmlns:cx6="http://schemas.microsoft.com/office/drawing/2016/5/12/chartex" xmlns:cx7="http://schemas.microsoft.com/office/drawing/2016/5/13/chartex" xmlns:cx8="http://schemas.microsoft.com/office/drawing/2016/5/14/chartex" xmlns:mc="http://schemas.openxmlformats.org/markup-compatibility/2006" xmlns:aink="http://schemas.microsoft.com/office/drawing/2016/ink" xmlns:am3d="http://schemas.microsoft.com/office/drawing/2017/model3d" xmlns:o="urn:schemas-microsoft-com:office:office" xmlns:oel="http://schemas.microsoft.com/office/2019/extlst" xmlns:r="http://schemas.openxmlformats.org/officeDocument/2006/relationships" xmlns:m="http://schemas.openxmlformats.org/officeDocument/2006/math" xmlns:v="urn:schemas-microsoft-com:vml" xmlns:wp14="http://schemas.microsoft.com/office/word/2010/wordprocessingDrawing" xmlns:wp="http://schemas.openxmlformats.org/drawingml/2006/wordprocessingDrawing" xmlns:w10="urn:schemas-microsoft-com:office:word" xmlns:w="http://schemas.openxmlformats.org/wordprocessingml/2006/main" xmlns:w14="http://schemas.microsoft.com/office/word/2010/wordml" xmlns:w15="http://schemas.microsoft.com/office/word/2012/wordml" xmlns:w16cex="http://schemas.microsoft.com/office/word/2018/wordml/cex" xmlns:w16cid="http://schemas.microsoft.com/office/word/2016/wordml/cid" xmlns:w16="http://schemas.microsoft.com/office/word/2018/wordml" xmlns:w16sdtdh="http://schemas.microsoft.com/office/word/2020/wordml/sdtdatahash" xmlns:w16se="http://schemas.microsoft.com/office/word/2015/wordml/symex" xmlns:wpg="http://schemas.microsoft.com/office/word/2010/wordprocessingGroup" xmlns:wpi="http://schemas.microsoft.com/office/word/2010/wordprocessingInk" xmlns:wne="http://schemas.microsoft.com/office/word/2006/wordml" xmlns:wps="http://schemas.microsoft.com/office/word/2010/wordprocessingShape" mc:Ignorable="w14 w15 w16se w16cid w16 w16cex w16sdtdh wp14">
   <w:p>
     <w:pPr>
       <w:pStyle w:val="Footer"/>
@@ -3666,7 +3649,7 @@
 </file>
 
 <file path=word/footer2.xml><?xml version="1.0" encoding="utf-8"?>
-<w:ftr xmlns:wpc="http://schemas.microsoft.com/office/word/2010/wordprocessingCanvas" xmlns:cx="http://schemas.microsoft.com/office/drawing/2014/chartex" xmlns:cx1="http://schemas.microsoft.com/office/drawing/2015/9/8/chartex" xmlns:cx2="http://schemas.microsoft.com/office/drawing/2015/10/21/chartex" xmlns:cx3="http://schemas.microsoft.com/office/drawing/2016/5/9/chartex" xmlns:cx4="http://schemas.microsoft.com/office/drawing/2016/5/10/chartex" xmlns:cx5="http://schemas.microsoft.com/office/drawing/2016/5/11/chartex" xmlns:cx6="http://schemas.microsoft.com/office/drawing/2016/5/12/chartex" xmlns:cx7="http://schemas.microsoft.com/office/drawing/2016/5/13/chartex" xmlns:cx8="http://schemas.microsoft.com/office/drawing/2016/5/14/chartex" xmlns:mc="http://schemas.openxmlformats.org/markup-compatibility/2006" xmlns:aink="http://schemas.microsoft.com/office/drawing/2016/ink" xmlns:am3d="http://schemas.microsoft.com/office/drawing/2017/model3d" xmlns:o="urn:schemas-microsoft-com:office:office" xmlns:r="http://schemas.openxmlformats.org/officeDocument/2006/relationships" xmlns:m="http://schemas.openxmlformats.org/officeDocument/2006/math" xmlns:v="urn:schemas-microsoft-com:vml" xmlns:wp14="http://schemas.microsoft.com/office/word/2010/wordprocessingDrawing" xmlns:wp="http://schemas.openxmlformats.org/drawingml/2006/wordprocessingDrawing" xmlns:w10="urn:schemas-microsoft-com:office:word" xmlns:w="http://schemas.openxmlformats.org/wordprocessingml/2006/main" xmlns:w14="http://schemas.microsoft.com/office/word/2010/wordml" xmlns:w15="http://schemas.microsoft.com/office/word/2012/wordml" xmlns:w16cex="http://schemas.microsoft.com/office/word/2018/wordml/cex" xmlns:w16cid="http://schemas.microsoft.com/office/word/2016/wordml/cid" xmlns:w16="http://schemas.microsoft.com/office/word/2018/wordml" xmlns:w16sdtdh="http://schemas.microsoft.com/office/word/2020/wordml/sdtdatahash" xmlns:w16se="http://schemas.microsoft.com/office/word/2015/wordml/symex" xmlns:wpg="http://schemas.microsoft.com/office/word/2010/wordprocessingGroup" xmlns:wpi="http://schemas.microsoft.com/office/word/2010/wordprocessingInk" xmlns:wne="http://schemas.microsoft.com/office/word/2006/wordml" xmlns:wps="http://schemas.microsoft.com/office/word/2010/wordprocessingShape" mc:Ignorable="w14 w15 w16se w16cid w16 w16cex w16sdtdh wp14">
+<w:ftr xmlns:wpc="http://schemas.microsoft.com/office/word/2010/wordprocessingCanvas" xmlns:cx="http://schemas.microsoft.com/office/drawing/2014/chartex" xmlns:cx1="http://schemas.microsoft.com/office/drawing/2015/9/8/chartex" xmlns:cx2="http://schemas.microsoft.com/office/drawing/2015/10/21/chartex" xmlns:cx3="http://schemas.microsoft.com/office/drawing/2016/5/9/chartex" xmlns:cx4="http://schemas.microsoft.com/office/drawing/2016/5/10/chartex" xmlns:cx5="http://schemas.microsoft.com/office/drawing/2016/5/11/chartex" xmlns:cx6="http://schemas.microsoft.com/office/drawing/2016/5/12/chartex" xmlns:cx7="http://schemas.microsoft.com/office/drawing/2016/5/13/chartex" xmlns:cx8="http://schemas.microsoft.com/office/drawing/2016/5/14/chartex" xmlns:mc="http://schemas.openxmlformats.org/markup-compatibility/2006" xmlns:aink="http://schemas.microsoft.com/office/drawing/2016/ink" xmlns:am3d="http://schemas.microsoft.com/office/drawing/2017/model3d" xmlns:o="urn:schemas-microsoft-com:office:office" xmlns:oel="http://schemas.microsoft.com/office/2019/extlst" xmlns:r="http://schemas.openxmlformats.org/officeDocument/2006/relationships" xmlns:m="http://schemas.openxmlformats.org/officeDocument/2006/math" xmlns:v="urn:schemas-microsoft-com:vml" xmlns:wp14="http://schemas.microsoft.com/office/word/2010/wordprocessingDrawing" xmlns:wp="http://schemas.openxmlformats.org/drawingml/2006/wordprocessingDrawing" xmlns:w10="urn:schemas-microsoft-com:office:word" xmlns:w="http://schemas.openxmlformats.org/wordprocessingml/2006/main" xmlns:w14="http://schemas.microsoft.com/office/word/2010/wordml" xmlns:w15="http://schemas.microsoft.com/office/word/2012/wordml" xmlns:w16cex="http://schemas.microsoft.com/office/word/2018/wordml/cex" xmlns:w16cid="http://schemas.microsoft.com/office/word/2016/wordml/cid" xmlns:w16="http://schemas.microsoft.com/office/word/2018/wordml" xmlns:w16sdtdh="http://schemas.microsoft.com/office/word/2020/wordml/sdtdatahash" xmlns:w16se="http://schemas.microsoft.com/office/word/2015/wordml/symex" xmlns:wpg="http://schemas.microsoft.com/office/word/2010/wordprocessingGroup" xmlns:wpi="http://schemas.microsoft.com/office/word/2010/wordprocessingInk" xmlns:wne="http://schemas.microsoft.com/office/word/2006/wordml" xmlns:wps="http://schemas.microsoft.com/office/word/2010/wordprocessingShape" mc:Ignorable="w14 w15 w16se w16cid w16 w16cex w16sdtdh wp14">
   <w:p>
     <w:pPr>
       <w:pStyle w:val="Footer"/>
@@ -3703,7 +3686,7 @@
 </file>
 
 <file path=word/footer3.xml><?xml version="1.0" encoding="utf-8"?>
-<w:ftr xmlns:wpc="http://schemas.microsoft.com/office/word/2010/wordprocessingCanvas" xmlns:cx="http://schemas.microsoft.com/office/drawing/2014/chartex" xmlns:cx1="http://schemas.microsoft.com/office/drawing/2015/9/8/chartex" xmlns:cx2="http://schemas.microsoft.com/office/drawing/2015/10/21/chartex" xmlns:cx3="http://schemas.microsoft.com/office/drawing/2016/5/9/chartex" xmlns:cx4="http://schemas.microsoft.com/office/drawing/2016/5/10/chartex" xmlns:cx5="http://schemas.microsoft.com/office/drawing/2016/5/11/chartex" xmlns:cx6="http://schemas.microsoft.com/office/drawing/2016/5/12/chartex" xmlns:cx7="http://schemas.microsoft.com/office/drawing/2016/5/13/chartex" xmlns:cx8="http://schemas.microsoft.com/office/drawing/2016/5/14/chartex" xmlns:mc="http://schemas.openxmlformats.org/markup-compatibility/2006" xmlns:aink="http://schemas.microsoft.com/office/drawing/2016/ink" xmlns:am3d="http://schemas.microsoft.com/office/drawing/2017/model3d" xmlns:o="urn:schemas-microsoft-com:office:office" xmlns:r="http://schemas.openxmlformats.org/officeDocument/2006/relationships" xmlns:m="http://schemas.openxmlformats.org/officeDocument/2006/math" xmlns:v="urn:schemas-microsoft-com:vml" xmlns:wp14="http://schemas.microsoft.com/office/word/2010/wordprocessingDrawing" xmlns:wp="http://schemas.openxmlformats.org/drawingml/2006/wordprocessingDrawing" xmlns:w10="urn:schemas-microsoft-com:office:word" xmlns:w="http://schemas.openxmlformats.org/wordprocessingml/2006/main" xmlns:w14="http://schemas.microsoft.com/office/word/2010/wordml" xmlns:w15="http://schemas.microsoft.com/office/word/2012/wordml" xmlns:w16cex="http://schemas.microsoft.com/office/word/2018/wordml/cex" xmlns:w16cid="http://schemas.microsoft.com/office/word/2016/wordml/cid" xmlns:w16="http://schemas.microsoft.com/office/word/2018/wordml" xmlns:w16sdtdh="http://schemas.microsoft.com/office/word/2020/wordml/sdtdatahash" xmlns:w16se="http://schemas.microsoft.com/office/word/2015/wordml/symex" xmlns:wpg="http://schemas.microsoft.com/office/word/2010/wordprocessingGroup" xmlns:wpi="http://schemas.microsoft.com/office/word/2010/wordprocessingInk" xmlns:wne="http://schemas.microsoft.com/office/word/2006/wordml" xmlns:wps="http://schemas.microsoft.com/office/word/2010/wordprocessingShape" mc:Ignorable="w14 w15 w16se w16cid w16 w16cex w16sdtdh wp14">
+<w:ftr xmlns:wpc="http://schemas.microsoft.com/office/word/2010/wordprocessingCanvas" xmlns:cx="http://schemas.microsoft.com/office/drawing/2014/chartex" xmlns:cx1="http://schemas.microsoft.com/office/drawing/2015/9/8/chartex" xmlns:cx2="http://schemas.microsoft.com/office/drawing/2015/10/21/chartex" xmlns:cx3="http://schemas.microsoft.com/office/drawing/2016/5/9/chartex" xmlns:cx4="http://schemas.microsoft.com/office/drawing/2016/5/10/chartex" xmlns:cx5="http://schemas.microsoft.com/office/drawing/2016/5/11/chartex" xmlns:cx6="http://schemas.microsoft.com/office/drawing/2016/5/12/chartex" xmlns:cx7="http://schemas.microsoft.com/office/drawing/2016/5/13/chartex" xmlns:cx8="http://schemas.microsoft.com/office/drawing/2016/5/14/chartex" xmlns:mc="http://schemas.openxmlformats.org/markup-compatibility/2006" xmlns:aink="http://schemas.microsoft.com/office/drawing/2016/ink" xmlns:am3d="http://schemas.microsoft.com/office/drawing/2017/model3d" xmlns:o="urn:schemas-microsoft-com:office:office" xmlns:oel="http://schemas.microsoft.com/office/2019/extlst" xmlns:r="http://schemas.openxmlformats.org/officeDocument/2006/relationships" xmlns:m="http://schemas.openxmlformats.org/officeDocument/2006/math" xmlns:v="urn:schemas-microsoft-com:vml" xmlns:wp14="http://schemas.microsoft.com/office/word/2010/wordprocessingDrawing" xmlns:wp="http://schemas.openxmlformats.org/drawingml/2006/wordprocessingDrawing" xmlns:w10="urn:schemas-microsoft-com:office:word" xmlns:w="http://schemas.openxmlformats.org/wordprocessingml/2006/main" xmlns:w14="http://schemas.microsoft.com/office/word/2010/wordml" xmlns:w15="http://schemas.microsoft.com/office/word/2012/wordml" xmlns:w16cex="http://schemas.microsoft.com/office/word/2018/wordml/cex" xmlns:w16cid="http://schemas.microsoft.com/office/word/2016/wordml/cid" xmlns:w16="http://schemas.microsoft.com/office/word/2018/wordml" xmlns:w16sdtdh="http://schemas.microsoft.com/office/word/2020/wordml/sdtdatahash" xmlns:w16se="http://schemas.microsoft.com/office/word/2015/wordml/symex" xmlns:wpg="http://schemas.microsoft.com/office/word/2010/wordprocessingGroup" xmlns:wpi="http://schemas.microsoft.com/office/word/2010/wordprocessingInk" xmlns:wne="http://schemas.microsoft.com/office/word/2006/wordml" xmlns:wps="http://schemas.microsoft.com/office/word/2010/wordprocessingShape" mc:Ignorable="w14 w15 w16se w16cid w16 w16cex w16sdtdh wp14">
   <w:p>
     <w:pPr>
       <w:pStyle w:val="Footer"/>
@@ -3755,7 +3738,7 @@
 </file>
 
 <file path=word/footnotes.xml><?xml version="1.0" encoding="utf-8"?>
-<w:footnotes xmlns:wpc="http://schemas.microsoft.com/office/word/2010/wordprocessingCanvas" xmlns:cx="http://schemas.microsoft.com/office/drawing/2014/chartex" xmlns:cx1="http://schemas.microsoft.com/office/drawing/2015/9/8/chartex" xmlns:cx2="http://schemas.microsoft.com/office/drawing/2015/10/21/chartex" xmlns:cx3="http://schemas.microsoft.com/office/drawing/2016/5/9/chartex" xmlns:cx4="http://schemas.microsoft.com/office/drawing/2016/5/10/chartex" xmlns:cx5="http://schemas.microsoft.com/office/drawing/2016/5/11/chartex" xmlns:cx6="http://schemas.microsoft.com/office/drawing/2016/5/12/chartex" xmlns:cx7="http://schemas.microsoft.com/office/drawing/2016/5/13/chartex" xmlns:cx8="http://schemas.microsoft.com/office/drawing/2016/5/14/chartex" xmlns:mc="http://schemas.openxmlformats.org/markup-compatibility/2006" xmlns:aink="http://schemas.microsoft.com/office/drawing/2016/ink" xmlns:am3d="http://schemas.microsoft.com/office/drawing/2017/model3d" xmlns:o="urn:schemas-microsoft-com:office:office" xmlns:r="http://schemas.openxmlformats.org/officeDocument/2006/relationships" xmlns:m="http://schemas.openxmlformats.org/officeDocument/2006/math" xmlns:v="urn:schemas-microsoft-com:vml" xmlns:wp14="http://schemas.microsoft.com/office/word/2010/wordprocessingDrawing" xmlns:wp="http://schemas.openxmlformats.org/drawingml/2006/wordprocessingDrawing" xmlns:w10="urn:schemas-microsoft-com:office:word" xmlns:w="http://schemas.openxmlformats.org/wordprocessingml/2006/main" xmlns:w14="http://schemas.microsoft.com/office/word/2010/wordml" xmlns:w15="http://schemas.microsoft.com/office/word/2012/wordml" xmlns:w16cex="http://schemas.microsoft.com/office/word/2018/wordml/cex" xmlns:w16cid="http://schemas.microsoft.com/office/word/2016/wordml/cid" xmlns:w16="http://schemas.microsoft.com/office/word/2018/wordml" xmlns:w16sdtdh="http://schemas.microsoft.com/office/word/2020/wordml/sdtdatahash" xmlns:w16se="http://schemas.microsoft.com/office/word/2015/wordml/symex" xmlns:wpg="http://schemas.microsoft.com/office/word/2010/wordprocessingGroup" xmlns:wpi="http://schemas.microsoft.com/office/word/2010/wordprocessingInk" xmlns:wne="http://schemas.microsoft.com/office/word/2006/wordml" xmlns:wps="http://schemas.microsoft.com/office/word/2010/wordprocessingShape" mc:Ignorable="w14 w15 w16se w16cid w16 w16cex w16sdtdh wp14">
+<w:footnotes xmlns:wpc="http://schemas.microsoft.com/office/word/2010/wordprocessingCanvas" xmlns:cx="http://schemas.microsoft.com/office/drawing/2014/chartex" xmlns:cx1="http://schemas.microsoft.com/office/drawing/2015/9/8/chartex" xmlns:cx2="http://schemas.microsoft.com/office/drawing/2015/10/21/chartex" xmlns:cx3="http://schemas.microsoft.com/office/drawing/2016/5/9/chartex" xmlns:cx4="http://schemas.microsoft.com/office/drawing/2016/5/10/chartex" xmlns:cx5="http://schemas.microsoft.com/office/drawing/2016/5/11/chartex" xmlns:cx6="http://schemas.microsoft.com/office/drawing/2016/5/12/chartex" xmlns:cx7="http://schemas.microsoft.com/office/drawing/2016/5/13/chartex" xmlns:cx8="http://schemas.microsoft.com/office/drawing/2016/5/14/chartex" xmlns:mc="http://schemas.openxmlformats.org/markup-compatibility/2006" xmlns:aink="http://schemas.microsoft.com/office/drawing/2016/ink" xmlns:am3d="http://schemas.microsoft.com/office/drawing/2017/model3d" xmlns:o="urn:schemas-microsoft-com:office:office" xmlns:oel="http://schemas.microsoft.com/office/2019/extlst" xmlns:r="http://schemas.openxmlformats.org/officeDocument/2006/relationships" xmlns:m="http://schemas.openxmlformats.org/officeDocument/2006/math" xmlns:v="urn:schemas-microsoft-com:vml" xmlns:wp14="http://schemas.microsoft.com/office/word/2010/wordprocessingDrawing" xmlns:wp="http://schemas.openxmlformats.org/drawingml/2006/wordprocessingDrawing" xmlns:w10="urn:schemas-microsoft-com:office:word" xmlns:w="http://schemas.openxmlformats.org/wordprocessingml/2006/main" xmlns:w14="http://schemas.microsoft.com/office/word/2010/wordml" xmlns:w15="http://schemas.microsoft.com/office/word/2012/wordml" xmlns:w16cex="http://schemas.microsoft.com/office/word/2018/wordml/cex" xmlns:w16cid="http://schemas.microsoft.com/office/word/2016/wordml/cid" xmlns:w16="http://schemas.microsoft.com/office/word/2018/wordml" xmlns:w16sdtdh="http://schemas.microsoft.com/office/word/2020/wordml/sdtdatahash" xmlns:w16se="http://schemas.microsoft.com/office/word/2015/wordml/symex" xmlns:wpg="http://schemas.microsoft.com/office/word/2010/wordprocessingGroup" xmlns:wpi="http://schemas.microsoft.com/office/word/2010/wordprocessingInk" xmlns:wne="http://schemas.microsoft.com/office/word/2006/wordml" xmlns:wps="http://schemas.microsoft.com/office/word/2010/wordprocessingShape" mc:Ignorable="w14 w15 w16se w16cid w16 w16cex w16sdtdh wp14">
   <w:footnote w:type="separator" w:id="-1">
     <w:p>
       <w:pPr>
@@ -3780,7 +3763,7 @@
 </file>
 
 <file path=word/header1.xml><?xml version="1.0" encoding="utf-8"?>
-<w:hdr xmlns:wpc="http://schemas.microsoft.com/office/word/2010/wordprocessingCanvas" xmlns:cx="http://schemas.microsoft.com/office/drawing/2014/chartex" xmlns:cx1="http://schemas.microsoft.com/office/drawing/2015/9/8/chartex" xmlns:cx2="http://schemas.microsoft.com/office/drawing/2015/10/21/chartex" xmlns:cx3="http://schemas.microsoft.com/office/drawing/2016/5/9/chartex" xmlns:cx4="http://schemas.microsoft.com/office/drawing/2016/5/10/chartex" xmlns:cx5="http://schemas.microsoft.com/office/drawing/2016/5/11/chartex" xmlns:cx6="http://schemas.microsoft.com/office/drawing/2016/5/12/chartex" xmlns:cx7="http://schemas.microsoft.com/office/drawing/2016/5/13/chartex" xmlns:cx8="http://schemas.microsoft.com/office/drawing/2016/5/14/chartex" xmlns:mc="http://schemas.openxmlformats.org/markup-compatibility/2006" xmlns:aink="http://schemas.microsoft.com/office/drawing/2016/ink" xmlns:am3d="http://schemas.microsoft.com/office/drawing/2017/model3d" xmlns:o="urn:schemas-microsoft-com:office:office" xmlns:r="http://schemas.openxmlformats.org/officeDocument/2006/relationships" xmlns:m="http://schemas.openxmlformats.org/officeDocument/2006/math" xmlns:v="urn:schemas-microsoft-com:vml" xmlns:wp14="http://schemas.microsoft.com/office/word/2010/wordprocessingDrawing" xmlns:wp="http://schemas.openxmlformats.org/drawingml/2006/wordprocessingDrawing" xmlns:w10="urn:schemas-microsoft-com:office:word" xmlns:w="http://schemas.openxmlformats.org/wordprocessingml/2006/main" xmlns:w14="http://schemas.microsoft.com/office/word/2010/wordml" xmlns:w15="http://schemas.microsoft.com/office/word/2012/wordml" xmlns:w16cex="http://schemas.microsoft.com/office/word/2018/wordml/cex" xmlns:w16cid="http://schemas.microsoft.com/office/word/2016/wordml/cid" xmlns:w16="http://schemas.microsoft.com/office/word/2018/wordml" xmlns:w16sdtdh="http://schemas.microsoft.com/office/word/2020/wordml/sdtdatahash" xmlns:w16se="http://schemas.microsoft.com/office/word/2015/wordml/symex" xmlns:wpg="http://schemas.microsoft.com/office/word/2010/wordprocessingGroup" xmlns:wpi="http://schemas.microsoft.com/office/word/2010/wordprocessingInk" xmlns:wne="http://schemas.microsoft.com/office/word/2006/wordml" xmlns:wps="http://schemas.microsoft.com/office/word/2010/wordprocessingShape" mc:Ignorable="w14 w15 w16se w16cid w16 w16cex w16sdtdh wp14">
+<w:hdr xmlns:wpc="http://schemas.microsoft.com/office/word/2010/wordprocessingCanvas" xmlns:cx="http://schemas.microsoft.com/office/drawing/2014/chartex" xmlns:cx1="http://schemas.microsoft.com/office/drawing/2015/9/8/chartex" xmlns:cx2="http://schemas.microsoft.com/office/drawing/2015/10/21/chartex" xmlns:cx3="http://schemas.microsoft.com/office/drawing/2016/5/9/chartex" xmlns:cx4="http://schemas.microsoft.com/office/drawing/2016/5/10/chartex" xmlns:cx5="http://schemas.microsoft.com/office/drawing/2016/5/11/chartex" xmlns:cx6="http://schemas.microsoft.com/office/drawing/2016/5/12/chartex" xmlns:cx7="http://schemas.microsoft.com/office/drawing/2016/5/13/chartex" xmlns:cx8="http://schemas.microsoft.com/office/drawing/2016/5/14/chartex" xmlns:mc="http://schemas.openxmlformats.org/markup-compatibility/2006" xmlns:aink="http://schemas.microsoft.com/office/drawing/2016/ink" xmlns:am3d="http://schemas.microsoft.com/office/drawing/2017/model3d" xmlns:o="urn:schemas-microsoft-com:office:office" xmlns:oel="http://schemas.microsoft.com/office/2019/extlst" xmlns:r="http://schemas.openxmlformats.org/officeDocument/2006/relationships" xmlns:m="http://schemas.openxmlformats.org/officeDocument/2006/math" xmlns:v="urn:schemas-microsoft-com:vml" xmlns:wp14="http://schemas.microsoft.com/office/word/2010/wordprocessingDrawing" xmlns:wp="http://schemas.openxmlformats.org/drawingml/2006/wordprocessingDrawing" xmlns:w10="urn:schemas-microsoft-com:office:word" xmlns:w="http://schemas.openxmlformats.org/wordprocessingml/2006/main" xmlns:w14="http://schemas.microsoft.com/office/word/2010/wordml" xmlns:w15="http://schemas.microsoft.com/office/word/2012/wordml" xmlns:w16cex="http://schemas.microsoft.com/office/word/2018/wordml/cex" xmlns:w16cid="http://schemas.microsoft.com/office/word/2016/wordml/cid" xmlns:w16="http://schemas.microsoft.com/office/word/2018/wordml" xmlns:w16sdtdh="http://schemas.microsoft.com/office/word/2020/wordml/sdtdatahash" xmlns:w16se="http://schemas.microsoft.com/office/word/2015/wordml/symex" xmlns:wpg="http://schemas.microsoft.com/office/word/2010/wordprocessingGroup" xmlns:wpi="http://schemas.microsoft.com/office/word/2010/wordprocessingInk" xmlns:wne="http://schemas.microsoft.com/office/word/2006/wordml" xmlns:wps="http://schemas.microsoft.com/office/word/2010/wordprocessingShape" mc:Ignorable="w14 w15 w16se w16cid w16 w16cex w16sdtdh wp14">
   <w:p>
     <w:pPr>
       <w:pStyle w:val="Header"/>
@@ -3826,7 +3809,7 @@
 </file>
 
 <file path=word/header2.xml><?xml version="1.0" encoding="utf-8"?>
-<w:hdr xmlns:wpc="http://schemas.microsoft.com/office/word/2010/wordprocessingCanvas" xmlns:cx="http://schemas.microsoft.com/office/drawing/2014/chartex" xmlns:cx1="http://schemas.microsoft.com/office/drawing/2015/9/8/chartex" xmlns:cx2="http://schemas.microsoft.com/office/drawing/2015/10/21/chartex" xmlns:cx3="http://schemas.microsoft.com/office/drawing/2016/5/9/chartex" xmlns:cx4="http://schemas.microsoft.com/office/drawing/2016/5/10/chartex" xmlns:cx5="http://schemas.microsoft.com/office/drawing/2016/5/11/chartex" xmlns:cx6="http://schemas.microsoft.com/office/drawing/2016/5/12/chartex" xmlns:cx7="http://schemas.microsoft.com/office/drawing/2016/5/13/chartex" xmlns:cx8="http://schemas.microsoft.com/office/drawing/2016/5/14/chartex" xmlns:mc="http://schemas.openxmlformats.org/markup-compatibility/2006" xmlns:aink="http://schemas.microsoft.com/office/drawing/2016/ink" xmlns:am3d="http://schemas.microsoft.com/office/drawing/2017/model3d" xmlns:o="urn:schemas-microsoft-com:office:office" xmlns:r="http://schemas.openxmlformats.org/officeDocument/2006/relationships" xmlns:m="http://schemas.openxmlformats.org/officeDocument/2006/math" xmlns:v="urn:schemas-microsoft-com:vml" xmlns:wp14="http://schemas.microsoft.com/office/word/2010/wordprocessingDrawing" xmlns:wp="http://schemas.openxmlformats.org/drawingml/2006/wordprocessingDrawing" xmlns:w10="urn:schemas-microsoft-com:office:word" xmlns:w="http://schemas.openxmlformats.org/wordprocessingml/2006/main" xmlns:w14="http://schemas.microsoft.com/office/word/2010/wordml" xmlns:w15="http://schemas.microsoft.com/office/word/2012/wordml" xmlns:w16cex="http://schemas.microsoft.com/office/word/2018/wordml/cex" xmlns:w16cid="http://schemas.microsoft.com/office/word/2016/wordml/cid" xmlns:w16="http://schemas.microsoft.com/office/word/2018/wordml" xmlns:w16sdtdh="http://schemas.microsoft.com/office/word/2020/wordml/sdtdatahash" xmlns:w16se="http://schemas.microsoft.com/office/word/2015/wordml/symex" xmlns:wpg="http://schemas.microsoft.com/office/word/2010/wordprocessingGroup" xmlns:wpi="http://schemas.microsoft.com/office/word/2010/wordprocessingInk" xmlns:wne="http://schemas.microsoft.com/office/word/2006/wordml" xmlns:wps="http://schemas.microsoft.com/office/word/2010/wordprocessingShape" mc:Ignorable="w14 w15 w16se w16cid w16 w16cex w16sdtdh wp14">
+<w:hdr xmlns:wpc="http://schemas.microsoft.com/office/word/2010/wordprocessingCanvas" xmlns:cx="http://schemas.microsoft.com/office/drawing/2014/chartex" xmlns:cx1="http://schemas.microsoft.com/office/drawing/2015/9/8/chartex" xmlns:cx2="http://schemas.microsoft.com/office/drawing/2015/10/21/chartex" xmlns:cx3="http://schemas.microsoft.com/office/drawing/2016/5/9/chartex" xmlns:cx4="http://schemas.microsoft.com/office/drawing/2016/5/10/chartex" xmlns:cx5="http://schemas.microsoft.com/office/drawing/2016/5/11/chartex" xmlns:cx6="http://schemas.microsoft.com/office/drawing/2016/5/12/chartex" xmlns:cx7="http://schemas.microsoft.com/office/drawing/2016/5/13/chartex" xmlns:cx8="http://schemas.microsoft.com/office/drawing/2016/5/14/chartex" xmlns:mc="http://schemas.openxmlformats.org/markup-compatibility/2006" xmlns:aink="http://schemas.microsoft.com/office/drawing/2016/ink" xmlns:am3d="http://schemas.microsoft.com/office/drawing/2017/model3d" xmlns:o="urn:schemas-microsoft-com:office:office" xmlns:oel="http://schemas.microsoft.com/office/2019/extlst" xmlns:r="http://schemas.openxmlformats.org/officeDocument/2006/relationships" xmlns:m="http://schemas.openxmlformats.org/officeDocument/2006/math" xmlns:v="urn:schemas-microsoft-com:vml" xmlns:wp14="http://schemas.microsoft.com/office/word/2010/wordprocessingDrawing" xmlns:wp="http://schemas.openxmlformats.org/drawingml/2006/wordprocessingDrawing" xmlns:w10="urn:schemas-microsoft-com:office:word" xmlns:w="http://schemas.openxmlformats.org/wordprocessingml/2006/main" xmlns:w14="http://schemas.microsoft.com/office/word/2010/wordml" xmlns:w15="http://schemas.microsoft.com/office/word/2012/wordml" xmlns:w16cex="http://schemas.microsoft.com/office/word/2018/wordml/cex" xmlns:w16cid="http://schemas.microsoft.com/office/word/2016/wordml/cid" xmlns:w16="http://schemas.microsoft.com/office/word/2018/wordml" xmlns:w16sdtdh="http://schemas.microsoft.com/office/word/2020/wordml/sdtdatahash" xmlns:w16se="http://schemas.microsoft.com/office/word/2015/wordml/symex" xmlns:wpg="http://schemas.microsoft.com/office/word/2010/wordprocessingGroup" xmlns:wpi="http://schemas.microsoft.com/office/word/2010/wordprocessingInk" xmlns:wne="http://schemas.microsoft.com/office/word/2006/wordml" xmlns:wps="http://schemas.microsoft.com/office/word/2010/wordprocessingShape" mc:Ignorable="w14 w15 w16se w16cid w16 w16cex w16sdtdh wp14">
   <w:p>
     <w:pPr>
       <w:pStyle w:val="Header"/>
@@ -3972,7 +3955,7 @@
 </file>
 
 <file path=word/header3.xml><?xml version="1.0" encoding="utf-8"?>
-<w:hdr xmlns:wpc="http://schemas.microsoft.com/office/word/2010/wordprocessingCanvas" xmlns:cx="http://schemas.microsoft.com/office/drawing/2014/chartex" xmlns:cx1="http://schemas.microsoft.com/office/drawing/2015/9/8/chartex" xmlns:cx2="http://schemas.microsoft.com/office/drawing/2015/10/21/chartex" xmlns:cx3="http://schemas.microsoft.com/office/drawing/2016/5/9/chartex" xmlns:cx4="http://schemas.microsoft.com/office/drawing/2016/5/10/chartex" xmlns:cx5="http://schemas.microsoft.com/office/drawing/2016/5/11/chartex" xmlns:cx6="http://schemas.microsoft.com/office/drawing/2016/5/12/chartex" xmlns:cx7="http://schemas.microsoft.com/office/drawing/2016/5/13/chartex" xmlns:cx8="http://schemas.microsoft.com/office/drawing/2016/5/14/chartex" xmlns:mc="http://schemas.openxmlformats.org/markup-compatibility/2006" xmlns:aink="http://schemas.microsoft.com/office/drawing/2016/ink" xmlns:am3d="http://schemas.microsoft.com/office/drawing/2017/model3d" xmlns:o="urn:schemas-microsoft-com:office:office" xmlns:r="http://schemas.openxmlformats.org/officeDocument/2006/relationships" xmlns:m="http://schemas.openxmlformats.org/officeDocument/2006/math" xmlns:v="urn:schemas-microsoft-com:vml" xmlns:wp14="http://schemas.microsoft.com/office/word/2010/wordprocessingDrawing" xmlns:wp="http://schemas.openxmlformats.org/drawingml/2006/wordprocessingDrawing" xmlns:w10="urn:schemas-microsoft-com:office:word" xmlns:w="http://schemas.openxmlformats.org/wordprocessingml/2006/main" xmlns:w14="http://schemas.microsoft.com/office/word/2010/wordml" xmlns:w15="http://schemas.microsoft.com/office/word/2012/wordml" xmlns:w16cex="http://schemas.microsoft.com/office/word/2018/wordml/cex" xmlns:w16cid="http://schemas.microsoft.com/office/word/2016/wordml/cid" xmlns:w16="http://schemas.microsoft.com/office/word/2018/wordml" xmlns:w16sdtdh="http://schemas.microsoft.com/office/word/2020/wordml/sdtdatahash" xmlns:w16se="http://schemas.microsoft.com/office/word/2015/wordml/symex" xmlns:wpg="http://schemas.microsoft.com/office/word/2010/wordprocessingGroup" xmlns:wpi="http://schemas.microsoft.com/office/word/2010/wordprocessingInk" xmlns:wne="http://schemas.microsoft.com/office/word/2006/wordml" xmlns:wps="http://schemas.microsoft.com/office/word/2010/wordprocessingShape" mc:Ignorable="w14 w15 w16se w16cid w16 w16cex w16sdtdh wp14">
+<w:hdr xmlns:wpc="http://schemas.microsoft.com/office/word/2010/wordprocessingCanvas" xmlns:cx="http://schemas.microsoft.com/office/drawing/2014/chartex" xmlns:cx1="http://schemas.microsoft.com/office/drawing/2015/9/8/chartex" xmlns:cx2="http://schemas.microsoft.com/office/drawing/2015/10/21/chartex" xmlns:cx3="http://schemas.microsoft.com/office/drawing/2016/5/9/chartex" xmlns:cx4="http://schemas.microsoft.com/office/drawing/2016/5/10/chartex" xmlns:cx5="http://schemas.microsoft.com/office/drawing/2016/5/11/chartex" xmlns:cx6="http://schemas.microsoft.com/office/drawing/2016/5/12/chartex" xmlns:cx7="http://schemas.microsoft.com/office/drawing/2016/5/13/chartex" xmlns:cx8="http://schemas.microsoft.com/office/drawing/2016/5/14/chartex" xmlns:mc="http://schemas.openxmlformats.org/markup-compatibility/2006" xmlns:aink="http://schemas.microsoft.com/office/drawing/2016/ink" xmlns:am3d="http://schemas.microsoft.com/office/drawing/2017/model3d" xmlns:o="urn:schemas-microsoft-com:office:office" xmlns:oel="http://schemas.microsoft.com/office/2019/extlst" xmlns:r="http://schemas.openxmlformats.org/officeDocument/2006/relationships" xmlns:m="http://schemas.openxmlformats.org/officeDocument/2006/math" xmlns:v="urn:schemas-microsoft-com:vml" xmlns:wp14="http://schemas.microsoft.com/office/word/2010/wordprocessingDrawing" xmlns:wp="http://schemas.openxmlformats.org/drawingml/2006/wordprocessingDrawing" xmlns:w10="urn:schemas-microsoft-com:office:word" xmlns:w="http://schemas.openxmlformats.org/wordprocessingml/2006/main" xmlns:w14="http://schemas.microsoft.com/office/word/2010/wordml" xmlns:w15="http://schemas.microsoft.com/office/word/2012/wordml" xmlns:w16cex="http://schemas.microsoft.com/office/word/2018/wordml/cex" xmlns:w16cid="http://schemas.microsoft.com/office/word/2016/wordml/cid" xmlns:w16="http://schemas.microsoft.com/office/word/2018/wordml" xmlns:w16sdtdh="http://schemas.microsoft.com/office/word/2020/wordml/sdtdatahash" xmlns:w16se="http://schemas.microsoft.com/office/word/2015/wordml/symex" xmlns:wpg="http://schemas.microsoft.com/office/word/2010/wordprocessingGroup" xmlns:wpi="http://schemas.microsoft.com/office/word/2010/wordprocessingInk" xmlns:wne="http://schemas.microsoft.com/office/word/2006/wordml" xmlns:wps="http://schemas.microsoft.com/office/word/2010/wordprocessingShape" mc:Ignorable="w14 w15 w16se w16cid w16 w16cex w16sdtdh wp14">
   <w:p>
     <w:pPr>
       <w:pStyle w:val="Header"/>
@@ -4116,7 +4099,7 @@
 </file>
 
 <file path=word/header4.xml><?xml version="1.0" encoding="utf-8"?>
-<w:hdr xmlns:wpc="http://schemas.microsoft.com/office/word/2010/wordprocessingCanvas" xmlns:cx="http://schemas.microsoft.com/office/drawing/2014/chartex" xmlns:cx1="http://schemas.microsoft.com/office/drawing/2015/9/8/chartex" xmlns:cx2="http://schemas.microsoft.com/office/drawing/2015/10/21/chartex" xmlns:cx3="http://schemas.microsoft.com/office/drawing/2016/5/9/chartex" xmlns:cx4="http://schemas.microsoft.com/office/drawing/2016/5/10/chartex" xmlns:cx5="http://schemas.microsoft.com/office/drawing/2016/5/11/chartex" xmlns:cx6="http://schemas.microsoft.com/office/drawing/2016/5/12/chartex" xmlns:cx7="http://schemas.microsoft.com/office/drawing/2016/5/13/chartex" xmlns:cx8="http://schemas.microsoft.com/office/drawing/2016/5/14/chartex" xmlns:mc="http://schemas.openxmlformats.org/markup-compatibility/2006" xmlns:aink="http://schemas.microsoft.com/office/drawing/2016/ink" xmlns:am3d="http://schemas.microsoft.com/office/drawing/2017/model3d" xmlns:o="urn:schemas-microsoft-com:office:office" xmlns:r="http://schemas.openxmlformats.org/officeDocument/2006/relationships" xmlns:m="http://schemas.openxmlformats.org/officeDocument/2006/math" xmlns:v="urn:schemas-microsoft-com:vml" xmlns:wp14="http://schemas.microsoft.com/office/word/2010/wordprocessingDrawing" xmlns:wp="http://schemas.openxmlformats.org/drawingml/2006/wordprocessingDrawing" xmlns:w10="urn:schemas-microsoft-com:office:word" xmlns:w="http://schemas.openxmlformats.org/wordprocessingml/2006/main" xmlns:w14="http://schemas.microsoft.com/office/word/2010/wordml" xmlns:w15="http://schemas.microsoft.com/office/word/2012/wordml" xmlns:w16cex="http://schemas.microsoft.com/office/word/2018/wordml/cex" xmlns:w16cid="http://schemas.microsoft.com/office/word/2016/wordml/cid" xmlns:w16="http://schemas.microsoft.com/office/word/2018/wordml" xmlns:w16sdtdh="http://schemas.microsoft.com/office/word/2020/wordml/sdtdatahash" xmlns:w16se="http://schemas.microsoft.com/office/word/2015/wordml/symex" xmlns:wpg="http://schemas.microsoft.com/office/word/2010/wordprocessingGroup" xmlns:wpi="http://schemas.microsoft.com/office/word/2010/wordprocessingInk" xmlns:wne="http://schemas.microsoft.com/office/word/2006/wordml" xmlns:wps="http://schemas.microsoft.com/office/word/2010/wordprocessingShape" mc:Ignorable="w14 w15 w16se w16cid w16 w16cex w16sdtdh wp14">
+<w:hdr xmlns:wpc="http://schemas.microsoft.com/office/word/2010/wordprocessingCanvas" xmlns:cx="http://schemas.microsoft.com/office/drawing/2014/chartex" xmlns:cx1="http://schemas.microsoft.com/office/drawing/2015/9/8/chartex" xmlns:cx2="http://schemas.microsoft.com/office/drawing/2015/10/21/chartex" xmlns:cx3="http://schemas.microsoft.com/office/drawing/2016/5/9/chartex" xmlns:cx4="http://schemas.microsoft.com/office/drawing/2016/5/10/chartex" xmlns:cx5="http://schemas.microsoft.com/office/drawing/2016/5/11/chartex" xmlns:cx6="http://schemas.microsoft.com/office/drawing/2016/5/12/chartex" xmlns:cx7="http://schemas.microsoft.com/office/drawing/2016/5/13/chartex" xmlns:cx8="http://schemas.microsoft.com/office/drawing/2016/5/14/chartex" xmlns:mc="http://schemas.openxmlformats.org/markup-compatibility/2006" xmlns:aink="http://schemas.microsoft.com/office/drawing/2016/ink" xmlns:am3d="http://schemas.microsoft.com/office/drawing/2017/model3d" xmlns:o="urn:schemas-microsoft-com:office:office" xmlns:oel="http://schemas.microsoft.com/office/2019/extlst" xmlns:r="http://schemas.openxmlformats.org/officeDocument/2006/relationships" xmlns:m="http://schemas.openxmlformats.org/officeDocument/2006/math" xmlns:v="urn:schemas-microsoft-com:vml" xmlns:wp14="http://schemas.microsoft.com/office/word/2010/wordprocessingDrawing" xmlns:wp="http://schemas.openxmlformats.org/drawingml/2006/wordprocessingDrawing" xmlns:w10="urn:schemas-microsoft-com:office:word" xmlns:w="http://schemas.openxmlformats.org/wordprocessingml/2006/main" xmlns:w14="http://schemas.microsoft.com/office/word/2010/wordml" xmlns:w15="http://schemas.microsoft.com/office/word/2012/wordml" xmlns:w16cex="http://schemas.microsoft.com/office/word/2018/wordml/cex" xmlns:w16cid="http://schemas.microsoft.com/office/word/2016/wordml/cid" xmlns:w16="http://schemas.microsoft.com/office/word/2018/wordml" xmlns:w16sdtdh="http://schemas.microsoft.com/office/word/2020/wordml/sdtdatahash" xmlns:w16se="http://schemas.microsoft.com/office/word/2015/wordml/symex" xmlns:wpg="http://schemas.microsoft.com/office/word/2010/wordprocessingGroup" xmlns:wpi="http://schemas.microsoft.com/office/word/2010/wordprocessingInk" xmlns:wne="http://schemas.microsoft.com/office/word/2006/wordml" xmlns:wps="http://schemas.microsoft.com/office/word/2010/wordprocessingShape" mc:Ignorable="w14 w15 w16se w16cid w16 w16cex w16sdtdh wp14">
   <w:p>
     <w:pPr>
       <w:pStyle w:val="Header"/>
@@ -4162,7 +4145,7 @@
 </file>
 
 <file path=word/header5.xml><?xml version="1.0" encoding="utf-8"?>
-<w:hdr xmlns:wpc="http://schemas.microsoft.com/office/word/2010/wordprocessingCanvas" xmlns:cx="http://schemas.microsoft.com/office/drawing/2014/chartex" xmlns:cx1="http://schemas.microsoft.com/office/drawing/2015/9/8/chartex" xmlns:cx2="http://schemas.microsoft.com/office/drawing/2015/10/21/chartex" xmlns:cx3="http://schemas.microsoft.com/office/drawing/2016/5/9/chartex" xmlns:cx4="http://schemas.microsoft.com/office/drawing/2016/5/10/chartex" xmlns:cx5="http://schemas.microsoft.com/office/drawing/2016/5/11/chartex" xmlns:cx6="http://schemas.microsoft.com/office/drawing/2016/5/12/chartex" xmlns:cx7="http://schemas.microsoft.com/office/drawing/2016/5/13/chartex" xmlns:cx8="http://schemas.microsoft.com/office/drawing/2016/5/14/chartex" xmlns:mc="http://schemas.openxmlformats.org/markup-compatibility/2006" xmlns:aink="http://schemas.microsoft.com/office/drawing/2016/ink" xmlns:am3d="http://schemas.microsoft.com/office/drawing/2017/model3d" xmlns:o="urn:schemas-microsoft-com:office:office" xmlns:r="http://schemas.openxmlformats.org/officeDocument/2006/relationships" xmlns:m="http://schemas.openxmlformats.org/officeDocument/2006/math" xmlns:v="urn:schemas-microsoft-com:vml" xmlns:wp14="http://schemas.microsoft.com/office/word/2010/wordprocessingDrawing" xmlns:wp="http://schemas.openxmlformats.org/drawingml/2006/wordprocessingDrawing" xmlns:w10="urn:schemas-microsoft-com:office:word" xmlns:w="http://schemas.openxmlformats.org/wordprocessingml/2006/main" xmlns:w14="http://schemas.microsoft.com/office/word/2010/wordml" xmlns:w15="http://schemas.microsoft.com/office/word/2012/wordml" xmlns:w16cex="http://schemas.microsoft.com/office/word/2018/wordml/cex" xmlns:w16cid="http://schemas.microsoft.com/office/word/2016/wordml/cid" xmlns:w16="http://schemas.microsoft.com/office/word/2018/wordml" xmlns:w16sdtdh="http://schemas.microsoft.com/office/word/2020/wordml/sdtdatahash" xmlns:w16se="http://schemas.microsoft.com/office/word/2015/wordml/symex" xmlns:wpg="http://schemas.microsoft.com/office/word/2010/wordprocessingGroup" xmlns:wpi="http://schemas.microsoft.com/office/word/2010/wordprocessingInk" xmlns:wne="http://schemas.microsoft.com/office/word/2006/wordml" xmlns:wps="http://schemas.microsoft.com/office/word/2010/wordprocessingShape" mc:Ignorable="w14 w15 w16se w16cid w16 w16cex w16sdtdh wp14">
+<w:hdr xmlns:wpc="http://schemas.microsoft.com/office/word/2010/wordprocessingCanvas" xmlns:cx="http://schemas.microsoft.com/office/drawing/2014/chartex" xmlns:cx1="http://schemas.microsoft.com/office/drawing/2015/9/8/chartex" xmlns:cx2="http://schemas.microsoft.com/office/drawing/2015/10/21/chartex" xmlns:cx3="http://schemas.microsoft.com/office/drawing/2016/5/9/chartex" xmlns:cx4="http://schemas.microsoft.com/office/drawing/2016/5/10/chartex" xmlns:cx5="http://schemas.microsoft.com/office/drawing/2016/5/11/chartex" xmlns:cx6="http://schemas.microsoft.com/office/drawing/2016/5/12/chartex" xmlns:cx7="http://schemas.microsoft.com/office/drawing/2016/5/13/chartex" xmlns:cx8="http://schemas.microsoft.com/office/drawing/2016/5/14/chartex" xmlns:mc="http://schemas.openxmlformats.org/markup-compatibility/2006" xmlns:aink="http://schemas.microsoft.com/office/drawing/2016/ink" xmlns:am3d="http://schemas.microsoft.com/office/drawing/2017/model3d" xmlns:o="urn:schemas-microsoft-com:office:office" xmlns:oel="http://schemas.microsoft.com/office/2019/extlst" xmlns:r="http://schemas.openxmlformats.org/officeDocument/2006/relationships" xmlns:m="http://schemas.openxmlformats.org/officeDocument/2006/math" xmlns:v="urn:schemas-microsoft-com:vml" xmlns:wp14="http://schemas.microsoft.com/office/word/2010/wordprocessingDrawing" xmlns:wp="http://schemas.openxmlformats.org/drawingml/2006/wordprocessingDrawing" xmlns:w10="urn:schemas-microsoft-com:office:word" xmlns:w="http://schemas.openxmlformats.org/wordprocessingml/2006/main" xmlns:w14="http://schemas.microsoft.com/office/word/2010/wordml" xmlns:w15="http://schemas.microsoft.com/office/word/2012/wordml" xmlns:w16cex="http://schemas.microsoft.com/office/word/2018/wordml/cex" xmlns:w16cid="http://schemas.microsoft.com/office/word/2016/wordml/cid" xmlns:w16="http://schemas.microsoft.com/office/word/2018/wordml" xmlns:w16sdtdh="http://schemas.microsoft.com/office/word/2020/wordml/sdtdatahash" xmlns:w16se="http://schemas.microsoft.com/office/word/2015/wordml/symex" xmlns:wpg="http://schemas.microsoft.com/office/word/2010/wordprocessingGroup" xmlns:wpi="http://schemas.microsoft.com/office/word/2010/wordprocessingInk" xmlns:wne="http://schemas.microsoft.com/office/word/2006/wordml" xmlns:wps="http://schemas.microsoft.com/office/word/2010/wordprocessingShape" mc:Ignorable="w14 w15 w16se w16cid w16 w16cex w16sdtdh wp14">
   <w:p>
     <w:pPr>
       <w:pStyle w:val="Header"/>
@@ -4308,7 +4291,7 @@
 </file>
 
 <file path=word/header6.xml><?xml version="1.0" encoding="utf-8"?>
-<w:hdr xmlns:wpc="http://schemas.microsoft.com/office/word/2010/wordprocessingCanvas" xmlns:cx="http://schemas.microsoft.com/office/drawing/2014/chartex" xmlns:cx1="http://schemas.microsoft.com/office/drawing/2015/9/8/chartex" xmlns:cx2="http://schemas.microsoft.com/office/drawing/2015/10/21/chartex" xmlns:cx3="http://schemas.microsoft.com/office/drawing/2016/5/9/chartex" xmlns:cx4="http://schemas.microsoft.com/office/drawing/2016/5/10/chartex" xmlns:cx5="http://schemas.microsoft.com/office/drawing/2016/5/11/chartex" xmlns:cx6="http://schemas.microsoft.com/office/drawing/2016/5/12/chartex" xmlns:cx7="http://schemas.microsoft.com/office/drawing/2016/5/13/chartex" xmlns:cx8="http://schemas.microsoft.com/office/drawing/2016/5/14/chartex" xmlns:mc="http://schemas.openxmlformats.org/markup-compatibility/2006" xmlns:aink="http://schemas.microsoft.com/office/drawing/2016/ink" xmlns:am3d="http://schemas.microsoft.com/office/drawing/2017/model3d" xmlns:o="urn:schemas-microsoft-com:office:office" xmlns:r="http://schemas.openxmlformats.org/officeDocument/2006/relationships" xmlns:m="http://schemas.openxmlformats.org/officeDocument/2006/math" xmlns:v="urn:schemas-microsoft-com:vml" xmlns:wp14="http://schemas.microsoft.com/office/word/2010/wordprocessingDrawing" xmlns:wp="http://schemas.openxmlformats.org/drawingml/2006/wordprocessingDrawing" xmlns:w10="urn:schemas-microsoft-com:office:word" xmlns:w="http://schemas.openxmlformats.org/wordprocessingml/2006/main" xmlns:w14="http://schemas.microsoft.com/office/word/2010/wordml" xmlns:w15="http://schemas.microsoft.com/office/word/2012/wordml" xmlns:w16cex="http://schemas.microsoft.com/office/word/2018/wordml/cex" xmlns:w16cid="http://schemas.microsoft.com/office/word/2016/wordml/cid" xmlns:w16="http://schemas.microsoft.com/office/word/2018/wordml" xmlns:w16sdtdh="http://schemas.microsoft.com/office/word/2020/wordml/sdtdatahash" xmlns:w16se="http://schemas.microsoft.com/office/word/2015/wordml/symex" xmlns:wpg="http://schemas.microsoft.com/office/word/2010/wordprocessingGroup" xmlns:wpi="http://schemas.microsoft.com/office/word/2010/wordprocessingInk" xmlns:wne="http://schemas.microsoft.com/office/word/2006/wordml" xmlns:wps="http://schemas.microsoft.com/office/word/2010/wordprocessingShape" mc:Ignorable="w14 w15 w16se w16cid w16 w16cex w16sdtdh wp14">
+<w:hdr xmlns:wpc="http://schemas.microsoft.com/office/word/2010/wordprocessingCanvas" xmlns:cx="http://schemas.microsoft.com/office/drawing/2014/chartex" xmlns:cx1="http://schemas.microsoft.com/office/drawing/2015/9/8/chartex" xmlns:cx2="http://schemas.microsoft.com/office/drawing/2015/10/21/chartex" xmlns:cx3="http://schemas.microsoft.com/office/drawing/2016/5/9/chartex" xmlns:cx4="http://schemas.microsoft.com/office/drawing/2016/5/10/chartex" xmlns:cx5="http://schemas.microsoft.com/office/drawing/2016/5/11/chartex" xmlns:cx6="http://schemas.microsoft.com/office/drawing/2016/5/12/chartex" xmlns:cx7="http://schemas.microsoft.com/office/drawing/2016/5/13/chartex" xmlns:cx8="http://schemas.microsoft.com/office/drawing/2016/5/14/chartex" xmlns:mc="http://schemas.openxmlformats.org/markup-compatibility/2006" xmlns:aink="http://schemas.microsoft.com/office/drawing/2016/ink" xmlns:am3d="http://schemas.microsoft.com/office/drawing/2017/model3d" xmlns:o="urn:schemas-microsoft-com:office:office" xmlns:oel="http://schemas.microsoft.com/office/2019/extlst" xmlns:r="http://schemas.openxmlformats.org/officeDocument/2006/relationships" xmlns:m="http://schemas.openxmlformats.org/officeDocument/2006/math" xmlns:v="urn:schemas-microsoft-com:vml" xmlns:wp14="http://schemas.microsoft.com/office/word/2010/wordprocessingDrawing" xmlns:wp="http://schemas.openxmlformats.org/drawingml/2006/wordprocessingDrawing" xmlns:w10="urn:schemas-microsoft-com:office:word" xmlns:w="http://schemas.openxmlformats.org/wordprocessingml/2006/main" xmlns:w14="http://schemas.microsoft.com/office/word/2010/wordml" xmlns:w15="http://schemas.microsoft.com/office/word/2012/wordml" xmlns:w16cex="http://schemas.microsoft.com/office/word/2018/wordml/cex" xmlns:w16cid="http://schemas.microsoft.com/office/word/2016/wordml/cid" xmlns:w16="http://schemas.microsoft.com/office/word/2018/wordml" xmlns:w16sdtdh="http://schemas.microsoft.com/office/word/2020/wordml/sdtdatahash" xmlns:w16se="http://schemas.microsoft.com/office/word/2015/wordml/symex" xmlns:wpg="http://schemas.microsoft.com/office/word/2010/wordprocessingGroup" xmlns:wpi="http://schemas.microsoft.com/office/word/2010/wordprocessingInk" xmlns:wne="http://schemas.microsoft.com/office/word/2006/wordml" xmlns:wps="http://schemas.microsoft.com/office/word/2010/wordprocessingShape" mc:Ignorable="w14 w15 w16se w16cid w16 w16cex w16sdtdh wp14">
   <w:p>
     <w:pPr>
       <w:pStyle w:val="Header"/>
@@ -4354,7 +4337,7 @@
 </file>
 
 <file path=word/numbering.xml><?xml version="1.0" encoding="utf-8"?>
-<w:numbering xmlns:wpc="http://schemas.microsoft.com/office/word/2010/wordprocessingCanvas" xmlns:cx="http://schemas.microsoft.com/office/drawing/2014/chartex" xmlns:cx1="http://schemas.microsoft.com/office/drawing/2015/9/8/chartex" xmlns:cx2="http://schemas.microsoft.com/office/drawing/2015/10/21/chartex" xmlns:cx3="http://schemas.microsoft.com/office/drawing/2016/5/9/chartex" xmlns:cx4="http://schemas.microsoft.com/office/drawing/2016/5/10/chartex" xmlns:cx5="http://schemas.microsoft.com/office/drawing/2016/5/11/chartex" xmlns:cx6="http://schemas.microsoft.com/office/drawing/2016/5/12/chartex" xmlns:cx7="http://schemas.microsoft.com/office/drawing/2016/5/13/chartex" xmlns:cx8="http://schemas.microsoft.com/office/drawing/2016/5/14/chartex" xmlns:mc="http://schemas.openxmlformats.org/markup-compatibility/2006" xmlns:aink="http://schemas.microsoft.com/office/drawing/2016/ink" xmlns:am3d="http://schemas.microsoft.com/office/drawing/2017/model3d" xmlns:o="urn:schemas-microsoft-com:office:office" xmlns:r="http://schemas.openxmlformats.org/officeDocument/2006/relationships" xmlns:m="http://schemas.openxmlformats.org/officeDocument/2006/math" xmlns:v="urn:schemas-microsoft-com:vml" xmlns:wp14="http://schemas.microsoft.com/office/word/2010/wordprocessingDrawing" xmlns:wp="http://schemas.openxmlformats.org/drawingml/2006/wordprocessingDrawing" xmlns:w10="urn:schemas-microsoft-com:office:word" xmlns:w="http://schemas.openxmlformats.org/wordprocessingml/2006/main" xmlns:w14="http://schemas.microsoft.com/office/word/2010/wordml" xmlns:w15="http://schemas.microsoft.com/office/word/2012/wordml" xmlns:w16cex="http://schemas.microsoft.com/office/word/2018/wordml/cex" xmlns:w16cid="http://schemas.microsoft.com/office/word/2016/wordml/cid" xmlns:w16="http://schemas.microsoft.com/office/word/2018/wordml" xmlns:w16sdtdh="http://schemas.microsoft.com/office/word/2020/wordml/sdtdatahash" xmlns:w16se="http://schemas.microsoft.com/office/word/2015/wordml/symex" xmlns:wpg="http://schemas.microsoft.com/office/word/2010/wordprocessingGroup" xmlns:wpi="http://schemas.microsoft.com/office/word/2010/wordprocessingInk" xmlns:wne="http://schemas.microsoft.com/office/word/2006/wordml" xmlns:wps="http://schemas.microsoft.com/office/word/2010/wordprocessingShape" mc:Ignorable="w14 w15 w16se w16cid w16 w16cex w16sdtdh wp14">
+<w:numbering xmlns:wpc="http://schemas.microsoft.com/office/word/2010/wordprocessingCanvas" xmlns:cx="http://schemas.microsoft.com/office/drawing/2014/chartex" xmlns:cx1="http://schemas.microsoft.com/office/drawing/2015/9/8/chartex" xmlns:cx2="http://schemas.microsoft.com/office/drawing/2015/10/21/chartex" xmlns:cx3="http://schemas.microsoft.com/office/drawing/2016/5/9/chartex" xmlns:cx4="http://schemas.microsoft.com/office/drawing/2016/5/10/chartex" xmlns:cx5="http://schemas.microsoft.com/office/drawing/2016/5/11/chartex" xmlns:cx6="http://schemas.microsoft.com/office/drawing/2016/5/12/chartex" xmlns:cx7="http://schemas.microsoft.com/office/drawing/2016/5/13/chartex" xmlns:cx8="http://schemas.microsoft.com/office/drawing/2016/5/14/chartex" xmlns:mc="http://schemas.openxmlformats.org/markup-compatibility/2006" xmlns:aink="http://schemas.microsoft.com/office/drawing/2016/ink" xmlns:am3d="http://schemas.microsoft.com/office/drawing/2017/model3d" xmlns:o="urn:schemas-microsoft-com:office:office" xmlns:oel="http://schemas.microsoft.com/office/2019/extlst" xmlns:r="http://schemas.openxmlformats.org/officeDocument/2006/relationships" xmlns:m="http://schemas.openxmlformats.org/officeDocument/2006/math" xmlns:v="urn:schemas-microsoft-com:vml" xmlns:wp14="http://schemas.microsoft.com/office/word/2010/wordprocessingDrawing" xmlns:wp="http://schemas.openxmlformats.org/drawingml/2006/wordprocessingDrawing" xmlns:w10="urn:schemas-microsoft-com:office:word" xmlns:w="http://schemas.openxmlformats.org/wordprocessingml/2006/main" xmlns:w14="http://schemas.microsoft.com/office/word/2010/wordml" xmlns:w15="http://schemas.microsoft.com/office/word/2012/wordml" xmlns:w16cex="http://schemas.microsoft.com/office/word/2018/wordml/cex" xmlns:w16cid="http://schemas.microsoft.com/office/word/2016/wordml/cid" xmlns:w16="http://schemas.microsoft.com/office/word/2018/wordml" xmlns:w16sdtdh="http://schemas.microsoft.com/office/word/2020/wordml/sdtdatahash" xmlns:w16se="http://schemas.microsoft.com/office/word/2015/wordml/symex" xmlns:wpg="http://schemas.microsoft.com/office/word/2010/wordprocessingGroup" xmlns:wpi="http://schemas.microsoft.com/office/word/2010/wordprocessingInk" xmlns:wne="http://schemas.microsoft.com/office/word/2006/wordml" xmlns:wps="http://schemas.microsoft.com/office/word/2010/wordprocessingShape" mc:Ignorable="w14 w15 w16se w16cid w16 w16cex w16sdtdh wp14">
   <w:abstractNum w:abstractNumId="0" w15:restartNumberingAfterBreak="0">
     <w:nsid w:val="14A77295"/>
     <w:multiLevelType w:val="hybridMultilevel"/>
@@ -4937,16 +4920,16 @@
       </w:rPr>
     </w:lvl>
   </w:abstractNum>
-  <w:num w:numId="1">
+  <w:num w:numId="1" w16cid:durableId="207573178">
     <w:abstractNumId w:val="4"/>
   </w:num>
-  <w:num w:numId="2">
+  <w:num w:numId="2" w16cid:durableId="241179706">
     <w:abstractNumId w:val="4"/>
   </w:num>
-  <w:num w:numId="3">
+  <w:num w:numId="3" w16cid:durableId="1062023133">
     <w:abstractNumId w:val="1"/>
   </w:num>
-  <w:num w:numId="4">
+  <w:num w:numId="4" w16cid:durableId="1061750055">
     <w:abstractNumId w:val="0"/>
     <w:lvlOverride w:ilvl="0">
       <w:startOverride w:val="1"/>
@@ -4976,10 +4959,10 @@
       <w:startOverride w:val="1"/>
     </w:lvlOverride>
   </w:num>
-  <w:num w:numId="5">
+  <w:num w:numId="5" w16cid:durableId="843931283">
     <w:abstractNumId w:val="2"/>
   </w:num>
-  <w:num w:numId="6">
+  <w:num w:numId="6" w16cid:durableId="1570378877">
     <w:abstractNumId w:val="3"/>
   </w:num>
 </w:numbering>

</xml_diff>